<commit_message>
US/Defect ID : US14319 Reviewer       : Raymond,Anurag,Kavya Message        : Internet check API'S  Integration and Release document Added
</commit_message>
<xml_diff>
--- a/Documents/External/MobileAppInfra_PI16.5_v1.4.0_ReleaseNotes_Android.docx
+++ b/Documents/External/MobileAppInfra_PI16.5_v1.4.0_ReleaseNotes_Android.docx
@@ -1254,14 +1254,7 @@
                 <w:rFonts w:cs="Arial"/>
                 <w:sz w:val="20"/>
               </w:rPr>
-              <w:t xml:space="preserve"> </w:t>
-            </w:r>
-            <w:r>
-              <w:rPr>
-                <w:rFonts w:cs="Arial"/>
-                <w:sz w:val="20"/>
-              </w:rPr>
-              <w:t>adarsha.shetty@philips.com</w:t>
+              <w:t xml:space="preserve"> adarsha.shetty@philips.com</w:t>
             </w:r>
             <w:r>
               <w:rPr>
@@ -2217,17 +2210,17 @@
           <w:rFonts w:ascii="Helvetica" w:eastAsiaTheme="minorEastAsia" w:hAnsi="Helvetica" w:cs="Helvetica"/>
           <w:szCs w:val="24"/>
         </w:rPr>
-        <w:t xml:space="preserve">Android </w:t>
-      </w:r>
-      <w:proofErr w:type="gramStart"/>
-      <w:r>
-        <w:rPr>
-          <w:rFonts w:ascii="Helvetica" w:eastAsiaTheme="minorEastAsia" w:hAnsi="Helvetica" w:cs="Helvetica"/>
-          <w:szCs w:val="24"/>
-        </w:rPr>
-        <w:t>Version :</w:t>
-      </w:r>
-      <w:proofErr w:type="gramEnd"/>
+        <w:t>Android Ver</w:t>
+      </w:r>
+      <w:bookmarkStart w:id="0" w:name="_GoBack"/>
+      <w:bookmarkEnd w:id="0"/>
+      <w:r>
+        <w:rPr>
+          <w:rFonts w:ascii="Helvetica" w:eastAsiaTheme="minorEastAsia" w:hAnsi="Helvetica" w:cs="Helvetica"/>
+          <w:szCs w:val="24"/>
+        </w:rPr>
+        <w:t>sion :</w:t>
+      </w:r>
       <w:r>
         <w:rPr>
           <w:rFonts w:ascii="Helvetica" w:eastAsiaTheme="minorEastAsia" w:hAnsi="Helvetica" w:cs="Helvetica"/>
@@ -2462,7 +2455,7 @@
           <w:b/>
           <w:szCs w:val="24"/>
         </w:rPr>
-        <w:t>Tagging</w:t>
+        <w:t>InternetCheck API’s</w:t>
       </w:r>
       <w:r>
         <w:rPr>
@@ -2477,60 +2470,43 @@
           <w:rFonts w:ascii="Helvetica" w:eastAsiaTheme="minorEastAsia" w:hAnsi="Helvetica" w:cs="Helvetica"/>
           <w:szCs w:val="24"/>
         </w:rPr>
-        <w:t xml:space="preserve"> </w:t>
-      </w:r>
-      <w:r>
-        <w:rPr>
-          <w:rFonts w:ascii="Helvetica" w:hAnsi="Helvetica"/>
-          <w:szCs w:val="24"/>
-        </w:rPr>
-        <w:t xml:space="preserve">App tagging is used to track pages and button actions of the propositions or common components with page/action name and several other default values such as </w:t>
+        <w:t xml:space="preserve"> is used to check is network is available or not and get the network Information like device is connected to </w:t>
       </w:r>
       <w:proofErr w:type="spellStart"/>
       <w:r>
         <w:rPr>
-          <w:rFonts w:ascii="Helvetica" w:hAnsi="Helvetica"/>
-          <w:szCs w:val="24"/>
-        </w:rPr>
-        <w:t>timestamps</w:t>
-      </w:r>
-      <w:proofErr w:type="gramStart"/>
-      <w:r>
-        <w:rPr>
-          <w:rFonts w:ascii="Helvetica" w:hAnsi="Helvetica"/>
-          <w:szCs w:val="24"/>
-        </w:rPr>
-        <w:t>,device</w:t>
+          <w:rFonts w:ascii="Helvetica" w:eastAsiaTheme="minorEastAsia" w:hAnsi="Helvetica" w:cs="Helvetica"/>
+          <w:szCs w:val="24"/>
+        </w:rPr>
+        <w:t>Wifi</w:t>
       </w:r>
       <w:proofErr w:type="spellEnd"/>
-      <w:proofErr w:type="gramEnd"/>
-      <w:r>
-        <w:rPr>
-          <w:rFonts w:ascii="Helvetica" w:hAnsi="Helvetica"/>
-          <w:szCs w:val="24"/>
-        </w:rPr>
-        <w:t xml:space="preserve"> </w:t>
-      </w:r>
-      <w:proofErr w:type="spellStart"/>
-      <w:r>
-        <w:rPr>
-          <w:rFonts w:ascii="Helvetica" w:hAnsi="Helvetica"/>
-          <w:szCs w:val="24"/>
-        </w:rPr>
-        <w:t>info,OS</w:t>
-      </w:r>
-      <w:proofErr w:type="spellEnd"/>
-      <w:r>
-        <w:rPr>
-          <w:rFonts w:ascii="Helvetica" w:hAnsi="Helvetica"/>
-          <w:szCs w:val="24"/>
-        </w:rPr>
-        <w:t xml:space="preserve"> info etc.</w:t>
+      <w:r>
+        <w:rPr>
+          <w:rFonts w:ascii="Helvetica" w:eastAsiaTheme="minorEastAsia" w:hAnsi="Helvetica" w:cs="Helvetica"/>
+          <w:szCs w:val="24"/>
+        </w:rPr>
+        <w:t xml:space="preserve"> or mobile data.</w:t>
       </w:r>
     </w:p>
     <w:p>
       <w:pPr>
+        <w:pStyle w:val="ListParagraph"/>
+        <w:rPr>
+          <w:rFonts w:ascii="Helvetica" w:eastAsiaTheme="minorEastAsia" w:hAnsi="Helvetica" w:cs="Helvetica"/>
+          <w:b/>
+          <w:szCs w:val="24"/>
+        </w:rPr>
+      </w:pPr>
+    </w:p>
+    <w:p>
+      <w:pPr>
+        <w:pStyle w:val="ListParagraph"/>
         <w:widowControl w:val="0"/>
+        <w:numPr>
+          <w:ilvl w:val="0"/>
+          <w:numId w:val="47"/>
+        </w:numPr>
         <w:tabs>
           <w:tab w:val="left" w:pos="566"/>
           <w:tab w:val="left" w:pos="1133"/>
@@ -2553,15 +2529,40 @@
           <w:szCs w:val="24"/>
         </w:rPr>
       </w:pPr>
+      <w:r>
+        <w:rPr>
+          <w:rFonts w:ascii="Helvetica" w:eastAsiaTheme="minorEastAsia" w:hAnsi="Helvetica" w:cs="Helvetica"/>
+          <w:b/>
+          <w:szCs w:val="24"/>
+        </w:rPr>
+        <w:t>Tagging</w:t>
+      </w:r>
+      <w:r>
+        <w:rPr>
+          <w:rFonts w:ascii="Helvetica" w:eastAsiaTheme="minorEastAsia" w:hAnsi="Helvetica" w:cs="Helvetica"/>
+          <w:b/>
+          <w:szCs w:val="24"/>
+        </w:rPr>
+        <w:t>:</w:t>
+      </w:r>
+      <w:r>
+        <w:rPr>
+          <w:rFonts w:ascii="Helvetica" w:eastAsiaTheme="minorEastAsia" w:hAnsi="Helvetica" w:cs="Helvetica"/>
+          <w:szCs w:val="24"/>
+        </w:rPr>
+        <w:t xml:space="preserve"> </w:t>
+      </w:r>
+      <w:r>
+        <w:rPr>
+          <w:rFonts w:ascii="Helvetica" w:hAnsi="Helvetica"/>
+          <w:szCs w:val="24"/>
+        </w:rPr>
+        <w:t>App tagging is used to track pages and button actions of the propositions or common components with page/action name and several other default values such as timestamps,device info,OS info etc.</w:t>
+      </w:r>
     </w:p>
     <w:p>
       <w:pPr>
-        <w:pStyle w:val="ListParagraph"/>
         <w:widowControl w:val="0"/>
-        <w:numPr>
-          <w:ilvl w:val="0"/>
-          <w:numId w:val="47"/>
-        </w:numPr>
         <w:tabs>
           <w:tab w:val="left" w:pos="566"/>
           <w:tab w:val="left" w:pos="1133"/>
@@ -2584,40 +2585,15 @@
           <w:szCs w:val="24"/>
         </w:rPr>
       </w:pPr>
-      <w:r>
-        <w:rPr>
-          <w:rFonts w:ascii="Helvetica" w:eastAsiaTheme="minorEastAsia" w:hAnsi="Helvetica" w:cs="Helvetica"/>
-          <w:b/>
-          <w:szCs w:val="24"/>
-        </w:rPr>
-        <w:t>Logging</w:t>
-      </w:r>
-      <w:r>
-        <w:rPr>
-          <w:rFonts w:ascii="Helvetica" w:eastAsiaTheme="minorEastAsia" w:hAnsi="Helvetica" w:cs="Helvetica"/>
-          <w:b/>
-          <w:szCs w:val="24"/>
-        </w:rPr>
-        <w:t>:</w:t>
-      </w:r>
-      <w:r>
-        <w:rPr>
-          <w:rFonts w:ascii="Helvetica" w:eastAsiaTheme="minorEastAsia" w:hAnsi="Helvetica" w:cs="Helvetica"/>
-          <w:szCs w:val="24"/>
-        </w:rPr>
-        <w:t xml:space="preserve"> </w:t>
-      </w:r>
-      <w:r>
-        <w:rPr>
-          <w:rFonts w:ascii="Helvetica" w:hAnsi="Helvetica"/>
-          <w:szCs w:val="24"/>
-        </w:rPr>
-        <w:t xml:space="preserve">Logging is used to maintain the logs which user access of the propositions or common components with page/action name and several other default values such as UTC timestamps, Log type, Component ID, Event and Message. </w:t>
-      </w:r>
     </w:p>
     <w:p>
       <w:pPr>
+        <w:pStyle w:val="ListParagraph"/>
         <w:widowControl w:val="0"/>
+        <w:numPr>
+          <w:ilvl w:val="0"/>
+          <w:numId w:val="47"/>
+        </w:numPr>
         <w:tabs>
           <w:tab w:val="left" w:pos="566"/>
           <w:tab w:val="left" w:pos="1133"/>
@@ -2640,6 +2616,36 @@
           <w:szCs w:val="24"/>
         </w:rPr>
       </w:pPr>
+      <w:r>
+        <w:rPr>
+          <w:rFonts w:ascii="Helvetica" w:eastAsiaTheme="minorEastAsia" w:hAnsi="Helvetica" w:cs="Helvetica"/>
+          <w:b/>
+          <w:szCs w:val="24"/>
+        </w:rPr>
+        <w:t>Logging</w:t>
+      </w:r>
+      <w:r>
+        <w:rPr>
+          <w:rFonts w:ascii="Helvetica" w:eastAsiaTheme="minorEastAsia" w:hAnsi="Helvetica" w:cs="Helvetica"/>
+          <w:b/>
+          <w:szCs w:val="24"/>
+        </w:rPr>
+        <w:t>:</w:t>
+      </w:r>
+      <w:r>
+        <w:rPr>
+          <w:rFonts w:ascii="Helvetica" w:eastAsiaTheme="minorEastAsia" w:hAnsi="Helvetica" w:cs="Helvetica"/>
+          <w:szCs w:val="24"/>
+        </w:rPr>
+        <w:t xml:space="preserve"> </w:t>
+      </w:r>
+      <w:r>
+        <w:rPr>
+          <w:rFonts w:ascii="Helvetica" w:hAnsi="Helvetica"/>
+          <w:szCs w:val="24"/>
+        </w:rPr>
+        <w:t xml:space="preserve">Logging is used to maintain the logs which user access of the propositions or common components with page/action name and several other default values such as UTC timestamps, Log type, Component ID, Event and Message. </w:t>
+      </w:r>
     </w:p>
     <w:p>
       <w:pPr>
@@ -2669,12 +2675,7 @@
     </w:p>
     <w:p>
       <w:pPr>
-        <w:pStyle w:val="ListParagraph"/>
         <w:widowControl w:val="0"/>
-        <w:numPr>
-          <w:ilvl w:val="0"/>
-          <w:numId w:val="47"/>
-        </w:numPr>
         <w:tabs>
           <w:tab w:val="left" w:pos="566"/>
           <w:tab w:val="left" w:pos="1133"/>
@@ -2697,48 +2698,15 @@
           <w:szCs w:val="24"/>
         </w:rPr>
       </w:pPr>
-      <w:r>
-        <w:rPr>
-          <w:rFonts w:ascii="Helvetica" w:eastAsiaTheme="minorEastAsia" w:hAnsi="Helvetica" w:cs="Helvetica"/>
-          <w:b/>
-          <w:szCs w:val="24"/>
-        </w:rPr>
-        <w:t>PRX Client</w:t>
-      </w:r>
-      <w:r>
-        <w:rPr>
-          <w:rFonts w:ascii="Helvetica" w:eastAsiaTheme="minorEastAsia" w:hAnsi="Helvetica" w:cs="Helvetica"/>
-          <w:b/>
-          <w:szCs w:val="24"/>
-        </w:rPr>
-        <w:t>:</w:t>
-      </w:r>
-      <w:r>
-        <w:rPr>
-          <w:rFonts w:ascii="Helvetica" w:eastAsiaTheme="minorEastAsia" w:hAnsi="Helvetica" w:cs="Helvetica"/>
-          <w:szCs w:val="24"/>
-        </w:rPr>
-        <w:t xml:space="preserve"> </w:t>
-      </w:r>
-      <w:r>
-        <w:rPr>
-          <w:rFonts w:ascii="Helvetica" w:eastAsiaTheme="minorEastAsia" w:hAnsi="Helvetica" w:cs="Helvetica"/>
-          <w:szCs w:val="24"/>
-        </w:rPr>
-        <w:t xml:space="preserve">PRX Client is used to download any data related to product present on PRX. It can be used various Philips applications. </w:t>
-      </w:r>
-      <w:r>
-        <w:rPr>
-          <w:rFonts w:ascii="Helvetica" w:eastAsiaTheme="minorEastAsia" w:hAnsi="Helvetica" w:cs="Helvetica"/>
-          <w:szCs w:val="24"/>
-        </w:rPr>
-        <w:t>It can be reused by other projects with minimal development changes as a generic network component as well.</w:t>
-      </w:r>
     </w:p>
     <w:p>
       <w:pPr>
         <w:pStyle w:val="ListParagraph"/>
         <w:widowControl w:val="0"/>
+        <w:numPr>
+          <w:ilvl w:val="0"/>
+          <w:numId w:val="47"/>
+        </w:numPr>
         <w:tabs>
           <w:tab w:val="left" w:pos="566"/>
           <w:tab w:val="left" w:pos="1133"/>
@@ -2761,15 +2729,48 @@
           <w:szCs w:val="24"/>
         </w:rPr>
       </w:pPr>
+      <w:r>
+        <w:rPr>
+          <w:rFonts w:ascii="Helvetica" w:eastAsiaTheme="minorEastAsia" w:hAnsi="Helvetica" w:cs="Helvetica"/>
+          <w:b/>
+          <w:szCs w:val="24"/>
+        </w:rPr>
+        <w:t>PRX Client</w:t>
+      </w:r>
+      <w:r>
+        <w:rPr>
+          <w:rFonts w:ascii="Helvetica" w:eastAsiaTheme="minorEastAsia" w:hAnsi="Helvetica" w:cs="Helvetica"/>
+          <w:b/>
+          <w:szCs w:val="24"/>
+        </w:rPr>
+        <w:t>:</w:t>
+      </w:r>
+      <w:r>
+        <w:rPr>
+          <w:rFonts w:ascii="Helvetica" w:eastAsiaTheme="minorEastAsia" w:hAnsi="Helvetica" w:cs="Helvetica"/>
+          <w:szCs w:val="24"/>
+        </w:rPr>
+        <w:t xml:space="preserve"> </w:t>
+      </w:r>
+      <w:r>
+        <w:rPr>
+          <w:rFonts w:ascii="Helvetica" w:eastAsiaTheme="minorEastAsia" w:hAnsi="Helvetica" w:cs="Helvetica"/>
+          <w:szCs w:val="24"/>
+        </w:rPr>
+        <w:t xml:space="preserve">PRX Client is used to download any data related to product present on PRX. It can be used various Philips applications. </w:t>
+      </w:r>
+      <w:r>
+        <w:rPr>
+          <w:rFonts w:ascii="Helvetica" w:eastAsiaTheme="minorEastAsia" w:hAnsi="Helvetica" w:cs="Helvetica"/>
+          <w:szCs w:val="24"/>
+        </w:rPr>
+        <w:t>It can be reused by other projects with minimal development changes as a generic network component as well.</w:t>
+      </w:r>
     </w:p>
     <w:p>
       <w:pPr>
         <w:pStyle w:val="ListParagraph"/>
         <w:widowControl w:val="0"/>
-        <w:numPr>
-          <w:ilvl w:val="0"/>
-          <w:numId w:val="47"/>
-        </w:numPr>
         <w:tabs>
           <w:tab w:val="left" w:pos="566"/>
           <w:tab w:val="left" w:pos="1133"/>
@@ -2792,178 +2793,15 @@
           <w:szCs w:val="24"/>
         </w:rPr>
       </w:pPr>
-      <w:r>
-        <w:rPr>
-          <w:rFonts w:ascii="Helvetica" w:eastAsiaTheme="minorEastAsia" w:hAnsi="Helvetica" w:cs="Helvetica"/>
-          <w:szCs w:val="24"/>
-        </w:rPr>
-        <w:t>Locale</w:t>
-      </w:r>
-      <w:r>
-        <w:rPr>
-          <w:rFonts w:ascii="Helvetica" w:eastAsiaTheme="minorEastAsia" w:hAnsi="Helvetica" w:cs="Helvetica"/>
-          <w:szCs w:val="24"/>
-        </w:rPr>
-        <w:t xml:space="preserve"> </w:t>
-      </w:r>
-      <w:r>
-        <w:rPr>
-          <w:rFonts w:ascii="Helvetica" w:eastAsiaTheme="minorEastAsia" w:hAnsi="Helvetica" w:cs="Helvetica"/>
-          <w:szCs w:val="24"/>
-        </w:rPr>
-        <w:t>Match</w:t>
-      </w:r>
-      <w:r>
-        <w:rPr>
-          <w:rFonts w:ascii="Helvetica" w:eastAsiaTheme="minorEastAsia" w:hAnsi="Helvetica" w:cs="Helvetica"/>
-          <w:szCs w:val="24"/>
-        </w:rPr>
-        <w:t>:</w:t>
-      </w:r>
-      <w:r>
-        <w:rPr>
-          <w:rFonts w:ascii="Helvetica" w:eastAsiaTheme="minorEastAsia" w:hAnsi="Helvetica" w:cs="Helvetica"/>
-          <w:szCs w:val="24"/>
-        </w:rPr>
-        <w:t xml:space="preserve"> </w:t>
-      </w:r>
-      <w:r>
-        <w:rPr>
-          <w:rFonts w:ascii="Helvetica" w:eastAsiaTheme="minorEastAsia" w:hAnsi="Helvetica" w:cs="Helvetica"/>
-          <w:szCs w:val="24"/>
-        </w:rPr>
-        <w:t>Locale</w:t>
-      </w:r>
-      <w:r>
-        <w:rPr>
-          <w:rFonts w:ascii="Helvetica" w:eastAsiaTheme="minorEastAsia" w:hAnsi="Helvetica" w:cs="Helvetica"/>
-          <w:szCs w:val="24"/>
-        </w:rPr>
-        <w:t xml:space="preserve"> </w:t>
-      </w:r>
-      <w:r>
-        <w:rPr>
-          <w:rFonts w:ascii="Helvetica" w:eastAsiaTheme="minorEastAsia" w:hAnsi="Helvetica" w:cs="Helvetica"/>
-          <w:szCs w:val="24"/>
-        </w:rPr>
-        <w:t>Match</w:t>
-      </w:r>
-      <w:r>
-        <w:rPr>
-          <w:rFonts w:ascii="Helvetica" w:eastAsiaTheme="minorEastAsia" w:hAnsi="Helvetica" w:cs="Helvetica"/>
-          <w:szCs w:val="24"/>
-        </w:rPr>
-        <w:t xml:space="preserve"> is used to identify the locale code</w:t>
-      </w:r>
-      <w:r>
-        <w:rPr>
-          <w:rFonts w:ascii="Helvetica" w:eastAsiaTheme="minorEastAsia" w:hAnsi="Helvetica" w:cs="Helvetica"/>
-          <w:szCs w:val="24"/>
-        </w:rPr>
-        <w:t>, country code and language code</w:t>
-      </w:r>
-      <w:r>
-        <w:rPr>
-          <w:rFonts w:ascii="Helvetica" w:eastAsiaTheme="minorEastAsia" w:hAnsi="Helvetica" w:cs="Helvetica"/>
-          <w:szCs w:val="24"/>
-        </w:rPr>
-        <w:t xml:space="preserve"> using Language and Region from </w:t>
-      </w:r>
-      <w:r>
-        <w:rPr>
-          <w:rFonts w:ascii="Helvetica" w:eastAsiaTheme="minorEastAsia" w:hAnsi="Helvetica" w:cs="Helvetica"/>
-          <w:szCs w:val="24"/>
-        </w:rPr>
-        <w:t>iPhone device</w:t>
-      </w:r>
-      <w:r>
-        <w:rPr>
-          <w:rFonts w:ascii="Helvetica" w:eastAsiaTheme="minorEastAsia" w:hAnsi="Helvetica" w:cs="Helvetica"/>
-          <w:szCs w:val="24"/>
-        </w:rPr>
-        <w:t xml:space="preserve"> settings.</w:t>
-      </w:r>
     </w:p>
     <w:p>
       <w:pPr>
         <w:pStyle w:val="ListParagraph"/>
-        <w:rPr>
-          <w:rFonts w:ascii="Helvetica" w:eastAsiaTheme="minorEastAsia" w:hAnsi="Helvetica" w:cs="Helvetica"/>
-          <w:color w:val="FF0000"/>
-          <w:szCs w:val="24"/>
-        </w:rPr>
-      </w:pPr>
-      <w:r>
-        <w:rPr>
-          <w:rFonts w:ascii="Helvetica" w:eastAsiaTheme="minorEastAsia" w:hAnsi="Helvetica" w:cs="Helvetica"/>
-          <w:color w:val="FF0000"/>
-          <w:szCs w:val="24"/>
-        </w:rPr>
-        <w:t xml:space="preserve">(Note: </w:t>
-      </w:r>
-      <w:r>
-        <w:rPr>
-          <w:rFonts w:ascii="Helvetica" w:eastAsiaTheme="minorEastAsia" w:hAnsi="Helvetica" w:cs="Helvetica"/>
-          <w:color w:val="FF0000"/>
-          <w:szCs w:val="24"/>
-        </w:rPr>
-        <w:t xml:space="preserve">Local match library </w:t>
-      </w:r>
-      <w:r>
-        <w:rPr>
-          <w:rFonts w:ascii="Helvetica" w:eastAsiaTheme="minorEastAsia" w:hAnsi="Helvetica" w:cs="Helvetica"/>
-          <w:color w:val="FF0000"/>
-          <w:szCs w:val="24"/>
-        </w:rPr>
-        <w:t xml:space="preserve">direct </w:t>
-      </w:r>
-      <w:r>
-        <w:rPr>
-          <w:rFonts w:ascii="Helvetica" w:eastAsiaTheme="minorEastAsia" w:hAnsi="Helvetica" w:cs="Helvetica"/>
-          <w:color w:val="FF0000"/>
-          <w:szCs w:val="24"/>
-        </w:rPr>
-        <w:t xml:space="preserve">dependency is removed from </w:t>
-      </w:r>
-      <w:proofErr w:type="spellStart"/>
-      <w:r>
-        <w:rPr>
-          <w:rFonts w:ascii="Helvetica" w:eastAsiaTheme="minorEastAsia" w:hAnsi="Helvetica" w:cs="Helvetica"/>
-          <w:color w:val="FF0000"/>
-          <w:szCs w:val="24"/>
-        </w:rPr>
-        <w:t>AppInfra</w:t>
-      </w:r>
-      <w:proofErr w:type="spellEnd"/>
-      <w:r>
-        <w:rPr>
-          <w:rFonts w:ascii="Helvetica" w:eastAsiaTheme="minorEastAsia" w:hAnsi="Helvetica" w:cs="Helvetica"/>
-          <w:color w:val="FF0000"/>
-          <w:szCs w:val="24"/>
-        </w:rPr>
-        <w:t>.</w:t>
-      </w:r>
-      <w:r>
-        <w:rPr>
-          <w:rFonts w:ascii="Helvetica" w:eastAsiaTheme="minorEastAsia" w:hAnsi="Helvetica" w:cs="Helvetica"/>
-          <w:color w:val="FF0000"/>
-          <w:szCs w:val="24"/>
-        </w:rPr>
-        <w:t>)</w:t>
-      </w:r>
-      <w:r>
-        <w:rPr>
-          <w:rFonts w:ascii="Helvetica" w:eastAsiaTheme="minorEastAsia" w:hAnsi="Helvetica" w:cs="Helvetica"/>
-          <w:color w:val="FF0000"/>
-          <w:szCs w:val="24"/>
-        </w:rPr>
-        <w:t xml:space="preserve">    </w:t>
-      </w:r>
-    </w:p>
-    <w:p>
-      <w:pPr>
-        <w:pStyle w:val="ListParagraph"/>
         <w:widowControl w:val="0"/>
+        <w:numPr>
+          <w:ilvl w:val="0"/>
+          <w:numId w:val="47"/>
+        </w:numPr>
         <w:tabs>
           <w:tab w:val="left" w:pos="566"/>
           <w:tab w:val="left" w:pos="1133"/>
@@ -2983,20 +2821,177 @@
         <w:adjustRightInd w:val="0"/>
         <w:rPr>
           <w:rFonts w:ascii="Helvetica" w:eastAsiaTheme="minorEastAsia" w:hAnsi="Helvetica" w:cs="Helvetica"/>
-          <w:b/>
-          <w:szCs w:val="24"/>
-        </w:rPr>
-      </w:pPr>
+          <w:szCs w:val="24"/>
+        </w:rPr>
+      </w:pPr>
+      <w:r>
+        <w:rPr>
+          <w:rFonts w:ascii="Helvetica" w:eastAsiaTheme="minorEastAsia" w:hAnsi="Helvetica" w:cs="Helvetica"/>
+          <w:szCs w:val="24"/>
+        </w:rPr>
+        <w:lastRenderedPageBreak/>
+        <w:t>Locale</w:t>
+      </w:r>
+      <w:r>
+        <w:rPr>
+          <w:rFonts w:ascii="Helvetica" w:eastAsiaTheme="minorEastAsia" w:hAnsi="Helvetica" w:cs="Helvetica"/>
+          <w:szCs w:val="24"/>
+        </w:rPr>
+        <w:t xml:space="preserve"> </w:t>
+      </w:r>
+      <w:r>
+        <w:rPr>
+          <w:rFonts w:ascii="Helvetica" w:eastAsiaTheme="minorEastAsia" w:hAnsi="Helvetica" w:cs="Helvetica"/>
+          <w:szCs w:val="24"/>
+        </w:rPr>
+        <w:t>Match</w:t>
+      </w:r>
+      <w:r>
+        <w:rPr>
+          <w:rFonts w:ascii="Helvetica" w:eastAsiaTheme="minorEastAsia" w:hAnsi="Helvetica" w:cs="Helvetica"/>
+          <w:szCs w:val="24"/>
+        </w:rPr>
+        <w:t>:</w:t>
+      </w:r>
+      <w:r>
+        <w:rPr>
+          <w:rFonts w:ascii="Helvetica" w:eastAsiaTheme="minorEastAsia" w:hAnsi="Helvetica" w:cs="Helvetica"/>
+          <w:szCs w:val="24"/>
+        </w:rPr>
+        <w:t xml:space="preserve"> </w:t>
+      </w:r>
+      <w:r>
+        <w:rPr>
+          <w:rFonts w:ascii="Helvetica" w:eastAsiaTheme="minorEastAsia" w:hAnsi="Helvetica" w:cs="Helvetica"/>
+          <w:szCs w:val="24"/>
+        </w:rPr>
+        <w:t>Locale</w:t>
+      </w:r>
+      <w:r>
+        <w:rPr>
+          <w:rFonts w:ascii="Helvetica" w:eastAsiaTheme="minorEastAsia" w:hAnsi="Helvetica" w:cs="Helvetica"/>
+          <w:szCs w:val="24"/>
+        </w:rPr>
+        <w:t xml:space="preserve"> </w:t>
+      </w:r>
+      <w:r>
+        <w:rPr>
+          <w:rFonts w:ascii="Helvetica" w:eastAsiaTheme="minorEastAsia" w:hAnsi="Helvetica" w:cs="Helvetica"/>
+          <w:szCs w:val="24"/>
+        </w:rPr>
+        <w:t>Match</w:t>
+      </w:r>
+      <w:r>
+        <w:rPr>
+          <w:rFonts w:ascii="Helvetica" w:eastAsiaTheme="minorEastAsia" w:hAnsi="Helvetica" w:cs="Helvetica"/>
+          <w:szCs w:val="24"/>
+        </w:rPr>
+        <w:t xml:space="preserve"> is used to identify the locale code</w:t>
+      </w:r>
+      <w:r>
+        <w:rPr>
+          <w:rFonts w:ascii="Helvetica" w:eastAsiaTheme="minorEastAsia" w:hAnsi="Helvetica" w:cs="Helvetica"/>
+          <w:szCs w:val="24"/>
+        </w:rPr>
+        <w:t>, country code and language code</w:t>
+      </w:r>
+      <w:r>
+        <w:rPr>
+          <w:rFonts w:ascii="Helvetica" w:eastAsiaTheme="minorEastAsia" w:hAnsi="Helvetica" w:cs="Helvetica"/>
+          <w:szCs w:val="24"/>
+        </w:rPr>
+        <w:t xml:space="preserve"> using Language and Region from </w:t>
+      </w:r>
+      <w:r>
+        <w:rPr>
+          <w:rFonts w:ascii="Helvetica" w:eastAsiaTheme="minorEastAsia" w:hAnsi="Helvetica" w:cs="Helvetica"/>
+          <w:szCs w:val="24"/>
+        </w:rPr>
+        <w:t>iPhone device</w:t>
+      </w:r>
+      <w:r>
+        <w:rPr>
+          <w:rFonts w:ascii="Helvetica" w:eastAsiaTheme="minorEastAsia" w:hAnsi="Helvetica" w:cs="Helvetica"/>
+          <w:szCs w:val="24"/>
+        </w:rPr>
+        <w:t xml:space="preserve"> settings.</w:t>
+      </w:r>
     </w:p>
     <w:p>
       <w:pPr>
         <w:pStyle w:val="ListParagraph"/>
         <w:rPr>
           <w:rFonts w:ascii="Helvetica" w:eastAsiaTheme="minorEastAsia" w:hAnsi="Helvetica" w:cs="Helvetica"/>
-          <w:b/>
-          <w:szCs w:val="24"/>
-        </w:rPr>
-      </w:pPr>
+          <w:color w:val="FF0000"/>
+          <w:szCs w:val="24"/>
+        </w:rPr>
+      </w:pPr>
+      <w:r>
+        <w:rPr>
+          <w:rFonts w:ascii="Helvetica" w:eastAsiaTheme="minorEastAsia" w:hAnsi="Helvetica" w:cs="Helvetica"/>
+          <w:color w:val="FF0000"/>
+          <w:szCs w:val="24"/>
+        </w:rPr>
+        <w:t xml:space="preserve">(Note: </w:t>
+      </w:r>
+      <w:r>
+        <w:rPr>
+          <w:rFonts w:ascii="Helvetica" w:eastAsiaTheme="minorEastAsia" w:hAnsi="Helvetica" w:cs="Helvetica"/>
+          <w:color w:val="FF0000"/>
+          <w:szCs w:val="24"/>
+        </w:rPr>
+        <w:t xml:space="preserve">Local match library </w:t>
+      </w:r>
+      <w:r>
+        <w:rPr>
+          <w:rFonts w:ascii="Helvetica" w:eastAsiaTheme="minorEastAsia" w:hAnsi="Helvetica" w:cs="Helvetica"/>
+          <w:color w:val="FF0000"/>
+          <w:szCs w:val="24"/>
+        </w:rPr>
+        <w:t xml:space="preserve">direct </w:t>
+      </w:r>
+      <w:r>
+        <w:rPr>
+          <w:rFonts w:ascii="Helvetica" w:eastAsiaTheme="minorEastAsia" w:hAnsi="Helvetica" w:cs="Helvetica"/>
+          <w:color w:val="FF0000"/>
+          <w:szCs w:val="24"/>
+        </w:rPr>
+        <w:t xml:space="preserve">dependency is removed from </w:t>
+      </w:r>
+      <w:proofErr w:type="spellStart"/>
+      <w:r>
+        <w:rPr>
+          <w:rFonts w:ascii="Helvetica" w:eastAsiaTheme="minorEastAsia" w:hAnsi="Helvetica" w:cs="Helvetica"/>
+          <w:color w:val="FF0000"/>
+          <w:szCs w:val="24"/>
+        </w:rPr>
+        <w:t>AppInfra</w:t>
+      </w:r>
+      <w:proofErr w:type="spellEnd"/>
+      <w:r>
+        <w:rPr>
+          <w:rFonts w:ascii="Helvetica" w:eastAsiaTheme="minorEastAsia" w:hAnsi="Helvetica" w:cs="Helvetica"/>
+          <w:color w:val="FF0000"/>
+          <w:szCs w:val="24"/>
+        </w:rPr>
+        <w:t>.</w:t>
+      </w:r>
+      <w:r>
+        <w:rPr>
+          <w:rFonts w:ascii="Helvetica" w:eastAsiaTheme="minorEastAsia" w:hAnsi="Helvetica" w:cs="Helvetica"/>
+          <w:color w:val="FF0000"/>
+          <w:szCs w:val="24"/>
+        </w:rPr>
+        <w:t>)</w:t>
+      </w:r>
+      <w:r>
+        <w:rPr>
+          <w:rFonts w:ascii="Helvetica" w:eastAsiaTheme="minorEastAsia" w:hAnsi="Helvetica" w:cs="Helvetica"/>
+          <w:color w:val="FF0000"/>
+          <w:szCs w:val="24"/>
+        </w:rPr>
+        <w:t xml:space="preserve">    </w:t>
+      </w:r>
     </w:p>
     <w:p>
       <w:pPr>
@@ -3029,11 +3024,17 @@
     <w:p>
       <w:pPr>
         <w:pStyle w:val="ListParagraph"/>
+        <w:rPr>
+          <w:rFonts w:ascii="Helvetica" w:eastAsiaTheme="minorEastAsia" w:hAnsi="Helvetica" w:cs="Helvetica"/>
+          <w:b/>
+          <w:szCs w:val="24"/>
+        </w:rPr>
+      </w:pPr>
+    </w:p>
+    <w:p>
+      <w:pPr>
+        <w:pStyle w:val="ListParagraph"/>
         <w:widowControl w:val="0"/>
-        <w:numPr>
-          <w:ilvl w:val="0"/>
-          <w:numId w:val="47"/>
-        </w:numPr>
         <w:tabs>
           <w:tab w:val="left" w:pos="566"/>
           <w:tab w:val="left" w:pos="1133"/>
@@ -3057,43 +3058,6 @@
           <w:szCs w:val="24"/>
         </w:rPr>
       </w:pPr>
-      <w:r>
-        <w:rPr>
-          <w:rFonts w:ascii="Helvetica" w:eastAsiaTheme="minorEastAsia" w:hAnsi="Helvetica" w:cs="Helvetica"/>
-          <w:b/>
-          <w:szCs w:val="24"/>
-        </w:rPr>
-        <w:t>Service Discovery</w:t>
-      </w:r>
-      <w:r>
-        <w:rPr>
-          <w:rFonts w:ascii="Helvetica" w:eastAsiaTheme="minorEastAsia" w:hAnsi="Helvetica" w:cs="Helvetica"/>
-          <w:b/>
-          <w:szCs w:val="24"/>
-        </w:rPr>
-        <w:t xml:space="preserve">: </w:t>
-      </w:r>
-      <w:r>
-        <w:t xml:space="preserve">Service Discovery reduces the hard dependency between app and cloud services. The main idea is that the list of URLs that are to be used by an application is maintained server side, at the service discovery server. The app only has to download this list from </w:t>
-      </w:r>
-      <w:r>
-        <w:rPr>
-          <w:rStyle w:val="Strong"/>
-        </w:rPr>
-        <w:t>one single global location</w:t>
-      </w:r>
-      <w:r>
-        <w:t>, this list tells the app where all other cloud services can be found.</w:t>
-      </w:r>
-    </w:p>
-    <w:p>
-      <w:pPr>
-        <w:pStyle w:val="ListParagraph"/>
-        <w:rPr>
-          <w:rFonts w:ascii="Helvetica" w:eastAsiaTheme="minorEastAsia" w:hAnsi="Helvetica" w:cs="Helvetica"/>
-          <w:szCs w:val="24"/>
-        </w:rPr>
-      </w:pPr>
     </w:p>
     <w:p>
       <w:pPr>
@@ -3132,7 +3096,7 @@
           <w:b/>
           <w:szCs w:val="24"/>
         </w:rPr>
-        <w:t>Internationalization</w:t>
+        <w:t>Service Discovery</w:t>
       </w:r>
       <w:r>
         <w:rPr>
@@ -3140,47 +3104,20 @@
           <w:b/>
           <w:szCs w:val="24"/>
         </w:rPr>
-        <w:t xml:space="preserve"> </w:t>
-      </w:r>
-      <w:r>
-        <w:rPr>
-          <w:rFonts w:ascii="Helvetica" w:eastAsiaTheme="minorEastAsia" w:hAnsi="Helvetica" w:cs="Helvetica"/>
-          <w:b/>
-          <w:szCs w:val="24"/>
-        </w:rPr>
-        <w:t xml:space="preserve">It </w:t>
-      </w:r>
-      <w:r>
-        <w:rPr>
-          <w:rFonts w:ascii="Helvetica" w:eastAsiaTheme="minorEastAsia" w:hAnsi="Helvetica" w:cs="Helvetica"/>
-          <w:szCs w:val="24"/>
-        </w:rPr>
-        <w:t>provided APIs to fetch Locale</w:t>
-      </w:r>
-      <w:r>
-        <w:rPr>
-          <w:rFonts w:ascii="Helvetica" w:eastAsiaTheme="minorEastAsia" w:hAnsi="Helvetica" w:cs="Helvetica"/>
-          <w:szCs w:val="24"/>
-        </w:rPr>
-        <w:t xml:space="preserve"> from Android settings</w:t>
-      </w:r>
-      <w:r>
-        <w:rPr>
-          <w:rFonts w:ascii="Helvetica" w:eastAsiaTheme="minorEastAsia" w:hAnsi="Helvetica" w:cs="Helvetica"/>
-          <w:szCs w:val="24"/>
-        </w:rPr>
-        <w:t>.</w:t>
-      </w:r>
-    </w:p>
-    <w:p>
-      <w:pPr>
-        <w:pStyle w:val="ListParagraph"/>
-        <w:rPr>
-          <w:rFonts w:ascii="Helvetica" w:eastAsiaTheme="minorEastAsia" w:hAnsi="Helvetica" w:cs="Helvetica"/>
-          <w:b/>
-          <w:szCs w:val="24"/>
-        </w:rPr>
-      </w:pPr>
+        <w:t xml:space="preserve">: </w:t>
+      </w:r>
+      <w:r>
+        <w:t xml:space="preserve">Service Discovery reduces the hard dependency between app and cloud services. The main idea is that the list of URLs that are to be used by an application is maintained server side, at the service discovery server. The app only has to download this list from </w:t>
+      </w:r>
+      <w:r>
+        <w:rPr>
+          <w:rStyle w:val="Strong"/>
+        </w:rPr>
+        <w:t>one single global location</w:t>
+      </w:r>
+      <w:r>
+        <w:t>, this list tells the app where all other cloud services can be found.</w:t>
+      </w:r>
     </w:p>
     <w:p>
       <w:pPr>
@@ -3218,23 +3155,24 @@
         <w:adjustRightInd w:val="0"/>
         <w:rPr>
           <w:rFonts w:ascii="Helvetica" w:eastAsiaTheme="minorEastAsia" w:hAnsi="Helvetica" w:cs="Helvetica"/>
-          <w:szCs w:val="24"/>
-        </w:rPr>
-      </w:pPr>
-      <w:r>
-        <w:rPr>
-          <w:rFonts w:ascii="Helvetica" w:eastAsiaTheme="minorEastAsia" w:hAnsi="Helvetica" w:cs="Helvetica"/>
           <w:b/>
           <w:szCs w:val="24"/>
         </w:rPr>
-        <w:t>Time</w:t>
-      </w:r>
+      </w:pPr>
       <w:r>
         <w:rPr>
           <w:rFonts w:ascii="Helvetica" w:eastAsiaTheme="minorEastAsia" w:hAnsi="Helvetica" w:cs="Helvetica"/>
           <w:b/>
           <w:szCs w:val="24"/>
         </w:rPr>
+        <w:t>Internationalization</w:t>
+      </w:r>
+      <w:r>
+        <w:rPr>
+          <w:rFonts w:ascii="Helvetica" w:eastAsiaTheme="minorEastAsia" w:hAnsi="Helvetica" w:cs="Helvetica"/>
+          <w:b/>
+          <w:szCs w:val="24"/>
+        </w:rPr>
         <w:t xml:space="preserve"> </w:t>
       </w:r>
       <w:r>
@@ -3243,41 +3181,57 @@
           <w:b/>
           <w:szCs w:val="24"/>
         </w:rPr>
-        <w:t xml:space="preserve">Sync </w:t>
-      </w:r>
-      <w:r>
-        <w:rPr>
-          <w:rFonts w:ascii="Helvetica" w:eastAsiaTheme="minorEastAsia" w:hAnsi="Helvetica" w:cs="Helvetica"/>
-          <w:szCs w:val="24"/>
-        </w:rPr>
-        <w:t>feature provides an API</w:t>
-      </w:r>
-      <w:r>
-        <w:rPr>
-          <w:rFonts w:ascii="Helvetica" w:eastAsiaTheme="minorEastAsia" w:hAnsi="Helvetica" w:cs="Helvetica"/>
-          <w:szCs w:val="24"/>
-        </w:rPr>
-        <w:t xml:space="preserve">s to retrieve </w:t>
-      </w:r>
-      <w:r>
-        <w:rPr>
-          <w:rFonts w:ascii="Helvetica" w:eastAsiaTheme="minorEastAsia" w:hAnsi="Helvetica" w:cs="Helvetica"/>
-          <w:szCs w:val="24"/>
-        </w:rPr>
-        <w:t>the UTC server time accurately.</w:t>
-      </w:r>
-      <w:r>
-        <w:rPr>
-          <w:rFonts w:ascii="Helvetica" w:eastAsiaTheme="minorEastAsia" w:hAnsi="Helvetica" w:cs="Helvetica"/>
-          <w:szCs w:val="24"/>
-        </w:rPr>
-        <w:t xml:space="preserve"> </w:t>
+        <w:t xml:space="preserve">It </w:t>
+      </w:r>
+      <w:r>
+        <w:rPr>
+          <w:rFonts w:ascii="Helvetica" w:eastAsiaTheme="minorEastAsia" w:hAnsi="Helvetica" w:cs="Helvetica"/>
+          <w:szCs w:val="24"/>
+        </w:rPr>
+        <w:t>provided APIs to fetch Locale</w:t>
+      </w:r>
+      <w:r>
+        <w:rPr>
+          <w:rFonts w:ascii="Helvetica" w:eastAsiaTheme="minorEastAsia" w:hAnsi="Helvetica" w:cs="Helvetica"/>
+          <w:szCs w:val="24"/>
+        </w:rPr>
+        <w:t xml:space="preserve"> from Android settings</w:t>
+      </w:r>
+      <w:r>
+        <w:rPr>
+          <w:rFonts w:ascii="Helvetica" w:eastAsiaTheme="minorEastAsia" w:hAnsi="Helvetica" w:cs="Helvetica"/>
+          <w:szCs w:val="24"/>
+        </w:rPr>
+        <w:t>.</w:t>
       </w:r>
     </w:p>
     <w:p>
       <w:pPr>
         <w:pStyle w:val="ListParagraph"/>
+        <w:rPr>
+          <w:rFonts w:ascii="Helvetica" w:eastAsiaTheme="minorEastAsia" w:hAnsi="Helvetica" w:cs="Helvetica"/>
+          <w:b/>
+          <w:szCs w:val="24"/>
+        </w:rPr>
+      </w:pPr>
+    </w:p>
+    <w:p>
+      <w:pPr>
+        <w:pStyle w:val="ListParagraph"/>
+        <w:rPr>
+          <w:rFonts w:ascii="Helvetica" w:eastAsiaTheme="minorEastAsia" w:hAnsi="Helvetica" w:cs="Helvetica"/>
+          <w:szCs w:val="24"/>
+        </w:rPr>
+      </w:pPr>
+    </w:p>
+    <w:p>
+      <w:pPr>
+        <w:pStyle w:val="ListParagraph"/>
         <w:widowControl w:val="0"/>
+        <w:numPr>
+          <w:ilvl w:val="0"/>
+          <w:numId w:val="47"/>
+        </w:numPr>
         <w:tabs>
           <w:tab w:val="left" w:pos="566"/>
           <w:tab w:val="left" w:pos="1133"/>
@@ -3303,22 +3257,54 @@
       <w:r>
         <w:rPr>
           <w:rFonts w:ascii="Helvetica" w:eastAsiaTheme="minorEastAsia" w:hAnsi="Helvetica" w:cs="Helvetica"/>
-          <w:szCs w:val="24"/>
-        </w:rPr>
-        <w:t>It also perform synchronization for every 24hrs and whenever there is a Data and time change.</w:t>
-      </w:r>
-    </w:p>
-    <w:p>
-      <w:pPr>
-        <w:autoSpaceDE w:val="0"/>
-        <w:autoSpaceDN w:val="0"/>
-      </w:pPr>
-      <w:r>
-        <w:rPr>
-          <w:rFonts w:ascii="Segoe UI" w:hAnsi="Segoe UI" w:cs="Segoe UI"/>
-          <w:sz w:val="20"/>
-        </w:rPr>
-        <w:t> </w:t>
+          <w:b/>
+          <w:szCs w:val="24"/>
+        </w:rPr>
+        <w:t>Time</w:t>
+      </w:r>
+      <w:r>
+        <w:rPr>
+          <w:rFonts w:ascii="Helvetica" w:eastAsiaTheme="minorEastAsia" w:hAnsi="Helvetica" w:cs="Helvetica"/>
+          <w:b/>
+          <w:szCs w:val="24"/>
+        </w:rPr>
+        <w:t xml:space="preserve"> </w:t>
+      </w:r>
+      <w:r>
+        <w:rPr>
+          <w:rFonts w:ascii="Helvetica" w:eastAsiaTheme="minorEastAsia" w:hAnsi="Helvetica" w:cs="Helvetica"/>
+          <w:b/>
+          <w:szCs w:val="24"/>
+        </w:rPr>
+        <w:t xml:space="preserve">Sync </w:t>
+      </w:r>
+      <w:r>
+        <w:rPr>
+          <w:rFonts w:ascii="Helvetica" w:eastAsiaTheme="minorEastAsia" w:hAnsi="Helvetica" w:cs="Helvetica"/>
+          <w:szCs w:val="24"/>
+        </w:rPr>
+        <w:t>feature provides an API</w:t>
+      </w:r>
+      <w:r>
+        <w:rPr>
+          <w:rFonts w:ascii="Helvetica" w:eastAsiaTheme="minorEastAsia" w:hAnsi="Helvetica" w:cs="Helvetica"/>
+          <w:szCs w:val="24"/>
+        </w:rPr>
+        <w:t xml:space="preserve">s to retrieve </w:t>
+      </w:r>
+      <w:r>
+        <w:rPr>
+          <w:rFonts w:ascii="Helvetica" w:eastAsiaTheme="minorEastAsia" w:hAnsi="Helvetica" w:cs="Helvetica"/>
+          <w:szCs w:val="24"/>
+        </w:rPr>
+        <w:t>the UTC server time accurately.</w:t>
+      </w:r>
+      <w:r>
+        <w:rPr>
+          <w:rFonts w:ascii="Helvetica" w:eastAsiaTheme="minorEastAsia" w:hAnsi="Helvetica" w:cs="Helvetica"/>
+          <w:szCs w:val="24"/>
+        </w:rPr>
+        <w:t xml:space="preserve"> </w:t>
       </w:r>
     </w:p>
     <w:p>
@@ -3344,10 +3330,29 @@
         <w:adjustRightInd w:val="0"/>
         <w:rPr>
           <w:rFonts w:ascii="Helvetica" w:eastAsiaTheme="minorEastAsia" w:hAnsi="Helvetica" w:cs="Helvetica"/>
-          <w:b/>
-          <w:szCs w:val="24"/>
-        </w:rPr>
-      </w:pPr>
+          <w:szCs w:val="24"/>
+        </w:rPr>
+      </w:pPr>
+      <w:r>
+        <w:rPr>
+          <w:rFonts w:ascii="Helvetica" w:eastAsiaTheme="minorEastAsia" w:hAnsi="Helvetica" w:cs="Helvetica"/>
+          <w:szCs w:val="24"/>
+        </w:rPr>
+        <w:t>It also perform synchronization for every 24hrs and whenever there is a Data and time change.</w:t>
+      </w:r>
+    </w:p>
+    <w:p>
+      <w:pPr>
+        <w:autoSpaceDE w:val="0"/>
+        <w:autoSpaceDN w:val="0"/>
+      </w:pPr>
+      <w:r>
+        <w:rPr>
+          <w:rFonts w:ascii="Segoe UI" w:hAnsi="Segoe UI" w:cs="Segoe UI"/>
+          <w:sz w:val="20"/>
+        </w:rPr>
+        <w:t> </w:t>
+      </w:r>
     </w:p>
     <w:p>
       <w:pPr>
@@ -3381,10 +3386,6 @@
       <w:pPr>
         <w:pStyle w:val="ListParagraph"/>
         <w:widowControl w:val="0"/>
-        <w:numPr>
-          <w:ilvl w:val="0"/>
-          <w:numId w:val="47"/>
-        </w:numPr>
         <w:tabs>
           <w:tab w:val="left" w:pos="566"/>
           <w:tab w:val="left" w:pos="1133"/>
@@ -3404,45 +3405,19 @@
         <w:adjustRightInd w:val="0"/>
         <w:rPr>
           <w:rFonts w:ascii="Helvetica" w:eastAsiaTheme="minorEastAsia" w:hAnsi="Helvetica" w:cs="Helvetica"/>
-          <w:szCs w:val="24"/>
-        </w:rPr>
-      </w:pPr>
-      <w:r>
-        <w:rPr>
-          <w:rFonts w:ascii="Helvetica" w:eastAsiaTheme="minorEastAsia" w:hAnsi="Helvetica" w:cs="Helvetica"/>
           <w:b/>
           <w:szCs w:val="24"/>
         </w:rPr>
-        <w:t>App</w:t>
-      </w:r>
-      <w:r>
-        <w:rPr>
-          <w:rFonts w:ascii="Helvetica" w:eastAsiaTheme="minorEastAsia" w:hAnsi="Helvetica" w:cs="Helvetica"/>
-          <w:b/>
-          <w:szCs w:val="24"/>
-        </w:rPr>
-        <w:t xml:space="preserve"> </w:t>
-      </w:r>
-      <w:r>
-        <w:rPr>
-          <w:rFonts w:ascii="Helvetica" w:eastAsiaTheme="minorEastAsia" w:hAnsi="Helvetica" w:cs="Helvetica"/>
-          <w:b/>
-          <w:szCs w:val="24"/>
-        </w:rPr>
-        <w:t xml:space="preserve">Identity: </w:t>
-      </w:r>
-      <w:r>
-        <w:rPr>
-          <w:rFonts w:ascii="Helvetica" w:eastAsiaTheme="minorEastAsia" w:hAnsi="Helvetica" w:cs="Helvetica"/>
-          <w:szCs w:val="24"/>
-        </w:rPr>
-        <w:t>The App identity feature shall provide an API to get the app release status: development, test, acceptance, production.</w:t>
-      </w:r>
+      </w:pPr>
     </w:p>
     <w:p>
       <w:pPr>
         <w:pStyle w:val="ListParagraph"/>
         <w:widowControl w:val="0"/>
+        <w:numPr>
+          <w:ilvl w:val="0"/>
+          <w:numId w:val="47"/>
+        </w:numPr>
         <w:tabs>
           <w:tab w:val="left" w:pos="566"/>
           <w:tab w:val="left" w:pos="1133"/>
@@ -3468,9 +3443,33 @@
       <w:r>
         <w:rPr>
           <w:rFonts w:ascii="Helvetica" w:eastAsiaTheme="minorEastAsia" w:hAnsi="Helvetica" w:cs="Helvetica"/>
-          <w:szCs w:val="24"/>
-        </w:rPr>
-        <w:t>The App identity feature shall obtain the technical app name, app version and app release status automatically from the build application build process.</w:t>
+          <w:b/>
+          <w:szCs w:val="24"/>
+        </w:rPr>
+        <w:t>App</w:t>
+      </w:r>
+      <w:r>
+        <w:rPr>
+          <w:rFonts w:ascii="Helvetica" w:eastAsiaTheme="minorEastAsia" w:hAnsi="Helvetica" w:cs="Helvetica"/>
+          <w:b/>
+          <w:szCs w:val="24"/>
+        </w:rPr>
+        <w:t xml:space="preserve"> </w:t>
+      </w:r>
+      <w:r>
+        <w:rPr>
+          <w:rFonts w:ascii="Helvetica" w:eastAsiaTheme="minorEastAsia" w:hAnsi="Helvetica" w:cs="Helvetica"/>
+          <w:b/>
+          <w:szCs w:val="24"/>
+        </w:rPr>
+        <w:t xml:space="preserve">Identity: </w:t>
+      </w:r>
+      <w:r>
+        <w:rPr>
+          <w:rFonts w:ascii="Helvetica" w:eastAsiaTheme="minorEastAsia" w:hAnsi="Helvetica" w:cs="Helvetica"/>
+          <w:szCs w:val="24"/>
+        </w:rPr>
+        <w:t>The App identity feature shall provide an API to get the app release status: development, test, acceptance, production.</w:t>
       </w:r>
     </w:p>
     <w:p>
@@ -3499,6 +3498,13 @@
           <w:szCs w:val="24"/>
         </w:rPr>
       </w:pPr>
+      <w:r>
+        <w:rPr>
+          <w:rFonts w:ascii="Helvetica" w:eastAsiaTheme="minorEastAsia" w:hAnsi="Helvetica" w:cs="Helvetica"/>
+          <w:szCs w:val="24"/>
+        </w:rPr>
+        <w:t>The App identity feature shall obtain the technical app name, app version and app release status automatically from the build application build process.</w:t>
+      </w:r>
     </w:p>
     <w:p>
       <w:pPr>
@@ -3523,7 +3529,6 @@
         <w:adjustRightInd w:val="0"/>
         <w:rPr>
           <w:rFonts w:ascii="Helvetica" w:eastAsiaTheme="minorEastAsia" w:hAnsi="Helvetica" w:cs="Helvetica"/>
-          <w:b/>
           <w:szCs w:val="24"/>
         </w:rPr>
       </w:pPr>
@@ -3532,10 +3537,6 @@
       <w:pPr>
         <w:pStyle w:val="ListParagraph"/>
         <w:widowControl w:val="0"/>
-        <w:numPr>
-          <w:ilvl w:val="0"/>
-          <w:numId w:val="47"/>
-        </w:numPr>
         <w:tabs>
           <w:tab w:val="left" w:pos="566"/>
           <w:tab w:val="left" w:pos="1133"/>
@@ -3555,51 +3556,19 @@
         <w:adjustRightInd w:val="0"/>
         <w:rPr>
           <w:rFonts w:ascii="Helvetica" w:eastAsiaTheme="minorEastAsia" w:hAnsi="Helvetica" w:cs="Helvetica"/>
-          <w:szCs w:val="24"/>
-        </w:rPr>
-      </w:pPr>
-      <w:r>
-        <w:rPr>
-          <w:rFonts w:ascii="Helvetica" w:eastAsiaTheme="minorEastAsia" w:hAnsi="Helvetica" w:cs="Helvetica"/>
           <w:b/>
           <w:szCs w:val="24"/>
         </w:rPr>
-        <w:t>App Configuration:</w:t>
-      </w:r>
-      <w:r>
-        <w:rPr>
-          <w:rFonts w:ascii="Helvetica" w:eastAsiaTheme="minorEastAsia" w:hAnsi="Helvetica" w:cs="Helvetica"/>
-          <w:b/>
-          <w:szCs w:val="24"/>
-        </w:rPr>
-        <w:t xml:space="preserve"> </w:t>
-      </w:r>
-      <w:r>
-        <w:rPr>
-          <w:rFonts w:ascii="Helvetica" w:eastAsiaTheme="minorEastAsia" w:hAnsi="Helvetica" w:cs="Helvetica"/>
-          <w:szCs w:val="24"/>
-        </w:rPr>
-        <w:t>The app configuration module maintains configuration settings of the app and it</w:t>
-      </w:r>
-      <w:r>
-        <w:rPr>
-          <w:rFonts w:ascii="Helvetica" w:eastAsiaTheme="minorEastAsia" w:hAnsi="Helvetica" w:cs="Helvetica"/>
-          <w:szCs w:val="24"/>
-        </w:rPr>
-        <w:t>’</w:t>
-      </w:r>
-      <w:r>
-        <w:rPr>
-          <w:rFonts w:ascii="Helvetica" w:eastAsiaTheme="minorEastAsia" w:hAnsi="Helvetica" w:cs="Helvetica"/>
-          <w:szCs w:val="24"/>
-        </w:rPr>
-        <w:t>s included common components, in the form of key value pair.</w:t>
-      </w:r>
+      </w:pPr>
     </w:p>
     <w:p>
       <w:pPr>
         <w:pStyle w:val="ListParagraph"/>
         <w:widowControl w:val="0"/>
+        <w:numPr>
+          <w:ilvl w:val="0"/>
+          <w:numId w:val="47"/>
+        </w:numPr>
         <w:tabs>
           <w:tab w:val="left" w:pos="566"/>
           <w:tab w:val="left" w:pos="1133"/>
@@ -3625,9 +3594,39 @@
       <w:r>
         <w:rPr>
           <w:rFonts w:ascii="Helvetica" w:eastAsiaTheme="minorEastAsia" w:hAnsi="Helvetica" w:cs="Helvetica"/>
-          <w:szCs w:val="24"/>
-        </w:rPr>
-        <w:t>.</w:t>
+          <w:b/>
+          <w:szCs w:val="24"/>
+        </w:rPr>
+        <w:t>App Configuration:</w:t>
+      </w:r>
+      <w:r>
+        <w:rPr>
+          <w:rFonts w:ascii="Helvetica" w:eastAsiaTheme="minorEastAsia" w:hAnsi="Helvetica" w:cs="Helvetica"/>
+          <w:b/>
+          <w:szCs w:val="24"/>
+        </w:rPr>
+        <w:t xml:space="preserve"> </w:t>
+      </w:r>
+      <w:r>
+        <w:rPr>
+          <w:rFonts w:ascii="Helvetica" w:eastAsiaTheme="minorEastAsia" w:hAnsi="Helvetica" w:cs="Helvetica"/>
+          <w:szCs w:val="24"/>
+        </w:rPr>
+        <w:t>The app configuration module maintains configuration settings of the app and it</w:t>
+      </w:r>
+      <w:r>
+        <w:rPr>
+          <w:rFonts w:ascii="Helvetica" w:eastAsiaTheme="minorEastAsia" w:hAnsi="Helvetica" w:cs="Helvetica"/>
+          <w:szCs w:val="24"/>
+        </w:rPr>
+        <w:t>’</w:t>
+      </w:r>
+      <w:r>
+        <w:rPr>
+          <w:rFonts w:ascii="Helvetica" w:eastAsiaTheme="minorEastAsia" w:hAnsi="Helvetica" w:cs="Helvetica"/>
+          <w:szCs w:val="24"/>
+        </w:rPr>
+        <w:t>s included common components, in the form of key value pair.</w:t>
       </w:r>
     </w:p>
     <w:p>
@@ -3653,19 +3652,21 @@
         <w:adjustRightInd w:val="0"/>
         <w:rPr>
           <w:rFonts w:ascii="Helvetica" w:eastAsiaTheme="minorEastAsia" w:hAnsi="Helvetica" w:cs="Helvetica"/>
-          <w:b/>
-          <w:szCs w:val="24"/>
-        </w:rPr>
-      </w:pPr>
+          <w:szCs w:val="24"/>
+        </w:rPr>
+      </w:pPr>
+      <w:r>
+        <w:rPr>
+          <w:rFonts w:ascii="Helvetica" w:eastAsiaTheme="minorEastAsia" w:hAnsi="Helvetica" w:cs="Helvetica"/>
+          <w:szCs w:val="24"/>
+        </w:rPr>
+        <w:t>.</w:t>
+      </w:r>
     </w:p>
     <w:p>
       <w:pPr>
         <w:pStyle w:val="ListParagraph"/>
         <w:widowControl w:val="0"/>
-        <w:numPr>
-          <w:ilvl w:val="0"/>
-          <w:numId w:val="47"/>
-        </w:numPr>
         <w:tabs>
           <w:tab w:val="left" w:pos="566"/>
           <w:tab w:val="left" w:pos="1133"/>
@@ -3689,41 +3690,15 @@
           <w:szCs w:val="24"/>
         </w:rPr>
       </w:pPr>
-      <w:r>
-        <w:rPr>
-          <w:rFonts w:ascii="Helvetica" w:eastAsiaTheme="minorEastAsia" w:hAnsi="Helvetica" w:cs="Helvetica"/>
-          <w:b/>
-          <w:szCs w:val="24"/>
-        </w:rPr>
-        <w:t>Rest Client</w:t>
-      </w:r>
-      <w:r>
-        <w:rPr>
-          <w:rFonts w:ascii="Helvetica" w:eastAsiaTheme="minorEastAsia" w:hAnsi="Helvetica" w:cs="Helvetica"/>
-          <w:b/>
-          <w:szCs w:val="24"/>
-        </w:rPr>
-        <w:t xml:space="preserve">: </w:t>
-      </w:r>
-      <w:r>
-        <w:rPr>
-          <w:rFonts w:ascii="Helvetica" w:eastAsiaTheme="minorEastAsia" w:hAnsi="Helvetica" w:cs="Helvetica"/>
-          <w:szCs w:val="24"/>
-        </w:rPr>
-        <w:t>The REST client module simplifies communication with cloud services that use a REST based interface</w:t>
-      </w:r>
-      <w:r>
-        <w:rPr>
-          <w:rFonts w:ascii="Helvetica" w:eastAsiaTheme="minorEastAsia" w:hAnsi="Helvetica" w:cs="Helvetica"/>
-          <w:szCs w:val="24"/>
-        </w:rPr>
-        <w:t>.</w:t>
-      </w:r>
     </w:p>
     <w:p>
       <w:pPr>
         <w:pStyle w:val="ListParagraph"/>
         <w:widowControl w:val="0"/>
+        <w:numPr>
+          <w:ilvl w:val="0"/>
+          <w:numId w:val="47"/>
+        </w:numPr>
         <w:tabs>
           <w:tab w:val="left" w:pos="566"/>
           <w:tab w:val="left" w:pos="1133"/>
@@ -3747,15 +3722,41 @@
           <w:szCs w:val="24"/>
         </w:rPr>
       </w:pPr>
+      <w:r>
+        <w:rPr>
+          <w:rFonts w:ascii="Helvetica" w:eastAsiaTheme="minorEastAsia" w:hAnsi="Helvetica" w:cs="Helvetica"/>
+          <w:b/>
+          <w:szCs w:val="24"/>
+        </w:rPr>
+        <w:t>Rest Client</w:t>
+      </w:r>
+      <w:r>
+        <w:rPr>
+          <w:rFonts w:ascii="Helvetica" w:eastAsiaTheme="minorEastAsia" w:hAnsi="Helvetica" w:cs="Helvetica"/>
+          <w:b/>
+          <w:szCs w:val="24"/>
+        </w:rPr>
+        <w:t xml:space="preserve">: </w:t>
+      </w:r>
+      <w:r>
+        <w:rPr>
+          <w:rFonts w:ascii="Helvetica" w:eastAsiaTheme="minorEastAsia" w:hAnsi="Helvetica" w:cs="Helvetica"/>
+          <w:szCs w:val="24"/>
+        </w:rPr>
+        <w:t>The REST client module simplifies communication with cloud services that use a REST based interface</w:t>
+      </w:r>
+      <w:r>
+        <w:rPr>
+          <w:rFonts w:ascii="Helvetica" w:eastAsiaTheme="minorEastAsia" w:hAnsi="Helvetica" w:cs="Helvetica"/>
+          <w:szCs w:val="24"/>
+        </w:rPr>
+        <w:t>.</w:t>
+      </w:r>
     </w:p>
     <w:p>
       <w:pPr>
         <w:pStyle w:val="ListParagraph"/>
         <w:widowControl w:val="0"/>
-        <w:numPr>
-          <w:ilvl w:val="0"/>
-          <w:numId w:val="47"/>
-        </w:numPr>
         <w:tabs>
           <w:tab w:val="left" w:pos="566"/>
           <w:tab w:val="left" w:pos="1133"/>
@@ -3779,32 +3780,6 @@
           <w:szCs w:val="24"/>
         </w:rPr>
       </w:pPr>
-      <w:r>
-        <w:rPr>
-          <w:rFonts w:ascii="Helvetica" w:eastAsiaTheme="minorEastAsia" w:hAnsi="Helvetica" w:cs="Helvetica"/>
-          <w:b/>
-          <w:szCs w:val="24"/>
-        </w:rPr>
-        <w:t xml:space="preserve">Content Loader: </w:t>
-      </w:r>
-      <w:r>
-        <w:rPr>
-          <w:rFonts w:cs="Arial"/>
-          <w:color w:val="262626"/>
-          <w:lang w:val="en-GB"/>
-        </w:rPr>
-        <w:t>Content loader downloads data from CQ5 servers. The data is localized; the URL shall be provided via Service Discovery.</w:t>
-      </w:r>
-    </w:p>
-    <w:p>
-      <w:pPr>
-        <w:pStyle w:val="ListParagraph"/>
-        <w:rPr>
-          <w:rFonts w:ascii="Helvetica" w:eastAsiaTheme="minorEastAsia" w:hAnsi="Helvetica" w:cs="Helvetica"/>
-          <w:b/>
-          <w:szCs w:val="24"/>
-        </w:rPr>
-      </w:pPr>
     </w:p>
     <w:p>
       <w:pPr>
@@ -3833,47 +3808,45 @@
         <w:adjustRightInd w:val="0"/>
         <w:rPr>
           <w:rFonts w:ascii="Helvetica" w:eastAsiaTheme="minorEastAsia" w:hAnsi="Helvetica" w:cs="Helvetica"/>
-          <w:bCs/>
-          <w:szCs w:val="24"/>
-        </w:rPr>
-      </w:pPr>
-      <w:r>
-        <w:rPr>
-          <w:rFonts w:ascii="Helvetica" w:eastAsiaTheme="minorEastAsia" w:hAnsi="Helvetica" w:cs="Helvetica"/>
           <w:b/>
           <w:szCs w:val="24"/>
         </w:rPr>
-        <w:t>AB Testing</w:t>
-      </w:r>
-      <w:r>
-        <w:rPr>
-          <w:rFonts w:ascii="Helvetica" w:eastAsiaTheme="minorEastAsia" w:hAnsi="Helvetica" w:cs="Helvetica"/>
-          <w:bCs/>
-          <w:szCs w:val="24"/>
-        </w:rPr>
-        <w:t xml:space="preserve">: </w:t>
-      </w:r>
-      <w:r>
-        <w:rPr>
-          <w:rFonts w:ascii="Helvetica" w:eastAsiaTheme="minorEastAsia" w:hAnsi="Helvetica" w:cs="Helvetica"/>
-          <w:bCs/>
-          <w:szCs w:val="24"/>
-        </w:rPr>
-        <w:t xml:space="preserve"> </w:t>
-      </w:r>
-      <w:r>
-        <w:rPr>
-          <w:rFonts w:ascii="Helvetica" w:eastAsiaTheme="minorEastAsia" w:hAnsi="Helvetica" w:cs="Helvetica"/>
-          <w:bCs/>
-          <w:szCs w:val="24"/>
-        </w:rPr>
-        <w:t xml:space="preserve">A/B (Alpha/Beta) testing feature is to facilitate the other micro apps or vertical application to make a choice of their Application flow to be considered for execution. It could be an alternate UI flow, Theme settings etc. </w:t>
+      </w:pPr>
+      <w:r>
+        <w:rPr>
+          <w:rFonts w:ascii="Helvetica" w:eastAsiaTheme="minorEastAsia" w:hAnsi="Helvetica" w:cs="Helvetica"/>
+          <w:b/>
+          <w:szCs w:val="24"/>
+        </w:rPr>
+        <w:t xml:space="preserve">Content Loader: </w:t>
+      </w:r>
+      <w:r>
+        <w:rPr>
+          <w:rFonts w:cs="Arial"/>
+          <w:color w:val="262626"/>
+          <w:lang w:val="en-GB"/>
+        </w:rPr>
+        <w:t>Content loader downloads data from CQ5 servers. The data is localized; the URL shall be provided via Service Discovery.</w:t>
       </w:r>
     </w:p>
     <w:p>
       <w:pPr>
         <w:pStyle w:val="ListParagraph"/>
+        <w:rPr>
+          <w:rFonts w:ascii="Helvetica" w:eastAsiaTheme="minorEastAsia" w:hAnsi="Helvetica" w:cs="Helvetica"/>
+          <w:b/>
+          <w:szCs w:val="24"/>
+        </w:rPr>
+      </w:pPr>
+    </w:p>
+    <w:p>
+      <w:pPr>
+        <w:pStyle w:val="ListParagraph"/>
         <w:widowControl w:val="0"/>
+        <w:numPr>
+          <w:ilvl w:val="0"/>
+          <w:numId w:val="47"/>
+        </w:numPr>
         <w:tabs>
           <w:tab w:val="left" w:pos="566"/>
           <w:tab w:val="left" w:pos="1133"/>
@@ -3893,10 +3866,34 @@
         <w:adjustRightInd w:val="0"/>
         <w:rPr>
           <w:rFonts w:ascii="Helvetica" w:eastAsiaTheme="minorEastAsia" w:hAnsi="Helvetica" w:cs="Helvetica"/>
+          <w:bCs/>
+          <w:szCs w:val="24"/>
+        </w:rPr>
+      </w:pPr>
+      <w:r>
+        <w:rPr>
+          <w:rFonts w:ascii="Helvetica" w:eastAsiaTheme="minorEastAsia" w:hAnsi="Helvetica" w:cs="Helvetica"/>
           <w:b/>
           <w:szCs w:val="24"/>
         </w:rPr>
-      </w:pPr>
+        <w:t>AB Testing</w:t>
+      </w:r>
+      <w:r>
+        <w:rPr>
+          <w:rFonts w:ascii="Helvetica" w:eastAsiaTheme="minorEastAsia" w:hAnsi="Helvetica" w:cs="Helvetica"/>
+          <w:bCs/>
+          <w:szCs w:val="24"/>
+        </w:rPr>
+        <w:t xml:space="preserve">: </w:t>
+      </w:r>
+      <w:r>
+        <w:rPr>
+          <w:rFonts w:ascii="Helvetica" w:eastAsiaTheme="minorEastAsia" w:hAnsi="Helvetica" w:cs="Helvetica"/>
+          <w:bCs/>
+          <w:szCs w:val="24"/>
+        </w:rPr>
+        <w:t xml:space="preserve"> A/B (Alpha/Beta) testing feature is to facilitate the other micro apps or vertical application to make a choice of their Application flow to be considered for execution. It could be an alternate UI flow, Theme settings etc. </w:t>
+      </w:r>
     </w:p>
     <w:p>
       <w:pPr>
@@ -3949,11 +3946,37 @@
         <w:adjustRightInd w:val="0"/>
         <w:rPr>
           <w:rFonts w:ascii="Helvetica" w:eastAsiaTheme="minorEastAsia" w:hAnsi="Helvetica" w:cs="Helvetica"/>
-          <w:szCs w:val="24"/>
-        </w:rPr>
-      </w:pPr>
-      <w:bookmarkStart w:id="0" w:name="_GoBack"/>
-      <w:bookmarkEnd w:id="0"/>
+          <w:b/>
+          <w:szCs w:val="24"/>
+        </w:rPr>
+      </w:pPr>
+    </w:p>
+    <w:p>
+      <w:pPr>
+        <w:pStyle w:val="ListParagraph"/>
+        <w:widowControl w:val="0"/>
+        <w:tabs>
+          <w:tab w:val="left" w:pos="566"/>
+          <w:tab w:val="left" w:pos="1133"/>
+          <w:tab w:val="left" w:pos="1700"/>
+          <w:tab w:val="left" w:pos="2267"/>
+          <w:tab w:val="left" w:pos="2834"/>
+          <w:tab w:val="left" w:pos="3401"/>
+          <w:tab w:val="left" w:pos="3968"/>
+          <w:tab w:val="left" w:pos="4535"/>
+          <w:tab w:val="left" w:pos="5102"/>
+          <w:tab w:val="left" w:pos="5669"/>
+          <w:tab w:val="left" w:pos="6236"/>
+          <w:tab w:val="left" w:pos="6803"/>
+        </w:tabs>
+        <w:autoSpaceDE w:val="0"/>
+        <w:autoSpaceDN w:val="0"/>
+        <w:adjustRightInd w:val="0"/>
+        <w:rPr>
+          <w:rFonts w:ascii="Helvetica" w:eastAsiaTheme="minorEastAsia" w:hAnsi="Helvetica" w:cs="Helvetica"/>
+          <w:szCs w:val="24"/>
+        </w:rPr>
+      </w:pPr>
     </w:p>
     <w:p>
       <w:pPr>
@@ -4131,7 +4154,7 @@
         <w:noProof/>
         <w:sz w:val="20"/>
       </w:rPr>
-      <w:t>2</w:t>
+      <w:t>3</w:t>
     </w:r>
     <w:r>
       <w:rPr>
@@ -10247,7 +10270,7 @@
 </file>
 
 <file path=customXml/itemProps1.xml><?xml version="1.0" encoding="utf-8"?>
-<ds:datastoreItem xmlns:ds="http://schemas.openxmlformats.org/officeDocument/2006/customXml" ds:itemID="{C627AB7D-845C-443A-A269-7545BA3A93B7}">
+<ds:datastoreItem xmlns:ds="http://schemas.openxmlformats.org/officeDocument/2006/customXml" ds:itemID="{C6522A55-3D7A-4D73-962D-6DD63FEDBF4C}">
   <ds:schemaRefs>
     <ds:schemaRef ds:uri="http://schemas.openxmlformats.org/officeDocument/2006/bibliography"/>
   </ds:schemaRefs>

</xml_diff>